<commit_message>
some cleanup on the functions and GenX scripts
</commit_message>
<xml_diff>
--- a/scripts/Manual to use CTR script_v3.docx
+++ b/scripts/Manual to use CTR script_v3.docx
@@ -1,6 +1,6 @@
 
 <file path=word/document.xml><?xml version="1.0" encoding="utf-8"?>
-<w:document xmlns:wpc="http://schemas.microsoft.com/office/word/2010/wordprocessingCanvas" xmlns:mc="http://schemas.openxmlformats.org/markup-compatibility/2006" xmlns:o="urn:schemas-microsoft-com:office:office" xmlns:r="http://schemas.openxmlformats.org/officeDocument/2006/relationships" xmlns:m="http://schemas.openxmlformats.org/officeDocument/2006/math" xmlns:v="urn:schemas-microsoft-com:vml" xmlns:wp14="http://schemas.microsoft.com/office/word/2010/wordprocessingDrawing" xmlns:wp="http://schemas.openxmlformats.org/drawingml/2006/wordprocessingDrawing" xmlns:w10="urn:schemas-microsoft-com:office:word" xmlns:w="http://schemas.openxmlformats.org/wordprocessingml/2006/main" xmlns:w14="http://schemas.microsoft.com/office/word/2010/wordml" xmlns:w15="http://schemas.microsoft.com/office/word/2012/wordml" xmlns:wpg="http://schemas.microsoft.com/office/word/2010/wordprocessingGroup" xmlns:wpi="http://schemas.microsoft.com/office/word/2010/wordprocessingInk" xmlns:wne="http://schemas.microsoft.com/office/word/2006/wordml" xmlns:wps="http://schemas.microsoft.com/office/word/2010/wordprocessingShape" mc:Ignorable="w14 w15 wp14">
+<w:document xmlns:wpc="http://schemas.microsoft.com/office/word/2010/wordprocessingCanvas" xmlns:cx="http://schemas.microsoft.com/office/drawing/2014/chartex" xmlns:cx1="http://schemas.microsoft.com/office/drawing/2015/9/8/chartex" xmlns:mc="http://schemas.openxmlformats.org/markup-compatibility/2006" xmlns:o="urn:schemas-microsoft-com:office:office" xmlns:r="http://schemas.openxmlformats.org/officeDocument/2006/relationships" xmlns:m="http://schemas.openxmlformats.org/officeDocument/2006/math" xmlns:v="urn:schemas-microsoft-com:vml" xmlns:wp14="http://schemas.microsoft.com/office/word/2010/wordprocessingDrawing" xmlns:wp="http://schemas.openxmlformats.org/drawingml/2006/wordprocessingDrawing" xmlns:w10="urn:schemas-microsoft-com:office:word" xmlns:w="http://schemas.openxmlformats.org/wordprocessingml/2006/main" xmlns:w14="http://schemas.microsoft.com/office/word/2010/wordml" xmlns:w15="http://schemas.microsoft.com/office/word/2012/wordml" xmlns:w16se="http://schemas.microsoft.com/office/word/2015/wordml/symex" xmlns:wpg="http://schemas.microsoft.com/office/word/2010/wordprocessingGroup" xmlns:wpi="http://schemas.microsoft.com/office/word/2010/wordprocessingInk" xmlns:wne="http://schemas.microsoft.com/office/word/2006/wordml" xmlns:wps="http://schemas.microsoft.com/office/word/2010/wordprocessingShape" mc:Ignorable="w14 w15 w16se wp14">
   <w:body>
     <w:p>
       <w:pPr>
@@ -753,19 +753,7 @@
         <w:rPr>
           <w:rFonts w:ascii="Times New Roman" w:hAnsi="Times New Roman" w:cs="Times New Roman"/>
         </w:rPr>
-        <w:t xml:space="preserve"> </w:t>
-      </w:r>
-      <w:r>
-        <w:rPr>
-          <w:rFonts w:ascii="Times New Roman" w:hAnsi="Times New Roman" w:cs="Times New Roman"/>
-        </w:rPr>
-        <w:t xml:space="preserve">in the post-run checking step </w:t>
-      </w:r>
-      <w:r>
-        <w:rPr>
-          <w:rFonts w:ascii="Times New Roman" w:hAnsi="Times New Roman" w:cs="Times New Roman"/>
-        </w:rPr>
-        <w:t xml:space="preserve">as you wish. Those dumped files </w:t>
+        <w:t xml:space="preserve"> in the post-run checking step as you wish. Those dumped files </w:t>
       </w:r>
       <w:r>
         <w:rPr>
@@ -1124,7 +1112,49 @@
         <w:rPr>
           <w:rFonts w:ascii="Times New Roman" w:hAnsi="Times New Roman" w:cs="Times New Roman" w:hint="eastAsia"/>
         </w:rPr>
-        <w:t xml:space="preserve"> The way that the script deal with this problem is to select a partial set of the interfacial atoms, which include all surface atoms but one set of sorbates (metal and the associated distal oxygens possibly).  </w:t>
+        <w:t xml:space="preserve"> The way that the script deal with this problem is to select a partial set of the interfacial atoms, which include all surface atoms but one set of sorbates (metal and the associ</w:t>
+      </w:r>
+      <w:r>
+        <w:rPr>
+          <w:rFonts w:ascii="Times New Roman" w:hAnsi="Times New Roman" w:cs="Times New Roman" w:hint="eastAsia"/>
+        </w:rPr>
+        <w:t xml:space="preserve">ated distal oxygens possibly). </w:t>
+      </w:r>
+      <w:r>
+        <w:rPr>
+          <w:rFonts w:ascii="Times New Roman" w:hAnsi="Times New Roman" w:cs="Times New Roman"/>
+        </w:rPr>
+        <w:t xml:space="preserve">The selection of a partial sorbate set will result in one problem associating with the miscalculation of bond valence sum for the counterpart anchored sites, since the counterpart anchored oxygens will be treated as unbounded with sorbate in the search mode. The under-coordinated counterpart anchored oxygens may not be assigned any proton/hydrogen bond if the coordination number is already saturated according to the calculation performed before sim function, which is based on the complete structure. The way to fix that issue is by deleting the counterpart oxygens in the pool of atoms being considered for bond valence </w:t>
+      </w:r>
+      <w:r>
+        <w:rPr>
+          <w:rFonts w:ascii="Times New Roman" w:hAnsi="Times New Roman" w:cs="Times New Roman"/>
+        </w:rPr>
+        <w:t>calculation. As a result, all atoms except for the counterpart set of sorbates as well as anchored oxygens will be considered in the following bond valence calculation. Due to the symmetry constraint, you should know the unconsidered set of atoms should show equivalent bond valence analysis results compared to the associated counterpart atoms.</w:t>
+      </w:r>
+    </w:p>
+    <w:p>
+      <w:pPr>
+        <w:pStyle w:val="ListParagraph"/>
+        <w:numPr>
+          <w:ilvl w:val="0"/>
+          <w:numId w:val="3"/>
+        </w:numPr>
+        <w:rPr>
+          <w:rFonts w:ascii="Times New Roman" w:hAnsi="Times New Roman" w:cs="Times New Roman"/>
+        </w:rPr>
+      </w:pPr>
+      <w:r>
+        <w:rPr>
+          <w:rFonts w:ascii="Times New Roman" w:hAnsi="Times New Roman" w:cs="Times New Roman"/>
+        </w:rPr>
+        <w:t>It should be noted that the bond valence constraint should be employed only when the structure involves surface species stacking in z direction rather than in-plane directions. For example, you can consider a structure with inner-sphere species coexisting with outer-sphere or ternary complex species, but you should not consider two different types of inner-sphere species within the same unit cell in the bond valence constraint. If you consider more than one inner-sphere species within one unit cell, the bond valence constraint will become physically unreliable, and a right way for that is to separate two species and assign each one on a separated unit cell (multiple unit cells).</w:t>
+      </w:r>
+      <w:r>
+        <w:rPr>
+          <w:rFonts w:ascii="Times New Roman" w:hAnsi="Times New Roman" w:cs="Times New Roman"/>
+        </w:rPr>
+        <w:t xml:space="preserve"> Or you can just turn off the bond valence constraint, and optimize the average structure for a quick check of the proportion of each species, which should be further refined in the following multi-unit cell model within bond valence constraint turned on.</w:t>
       </w:r>
     </w:p>
     <w:p>
@@ -1334,6 +1364,7 @@
           <w:rFonts w:ascii="Times New Roman" w:hAnsi="Times New Roman" w:cs="Times New Roman"/>
           <w:u w:val="single"/>
         </w:rPr>
+        <w:lastRenderedPageBreak/>
         <w:t>Bidentate</w:t>
       </w:r>
       <w:r>
@@ -1618,7 +1649,6 @@
         <w:rPr>
           <w:rFonts w:ascii="Times New Roman" w:hAnsi="Times New Roman" w:cs="Times New Roman"/>
         </w:rPr>
-        <w:lastRenderedPageBreak/>
         <w:t>Adding ternary complex species: you can add second species (same or different element type) on top of the first one by anchoring on the distal oxygens from the first species. You may stack several species on top of each other forming a cluster-like structure (like the structure model shown below).</w:t>
       </w:r>
     </w:p>
@@ -1866,7 +1896,14 @@
         <w:rPr>
           <w:rFonts w:ascii="Times New Roman" w:hAnsi="Times New Roman" w:cs="Times New Roman" w:hint="eastAsia"/>
         </w:rPr>
-        <w:t xml:space="preserve">s a comparison, now two terminal oxygens have ids of O1_5_0_D1A and O1_6_0_D1A. Fe1_n_m_D1A: n can be any number from [2, 3, 4, 6, 8, 9, 10, 12], and m has the same definition as surface oxygens. </w:t>
+        <w:t xml:space="preserve">s a comparison, now two terminal oxygens have </w:t>
+      </w:r>
+      <w:r>
+        <w:rPr>
+          <w:rFonts w:ascii="Times New Roman" w:hAnsi="Times New Roman" w:cs="Times New Roman" w:hint="eastAsia"/>
+        </w:rPr>
+        <w:lastRenderedPageBreak/>
+        <w:t xml:space="preserve">ids of O1_5_0_D1A and O1_6_0_D1A. Fe1_n_m_D1A: n can be any number from [2, 3, 4, 6, 8, 9, 10, 12], and m has the same definition as surface oxygens. </w:t>
       </w:r>
     </w:p>
     <w:p>
@@ -2212,14 +2249,7 @@
         <w:rPr>
           <w:rFonts w:ascii="Times New Roman" w:hAnsi="Times New Roman" w:cs="Times New Roman"/>
         </w:rPr>
-        <w:t xml:space="preserve">set1 means first set consisting of two </w:t>
-      </w:r>
-      <w:r>
-        <w:rPr>
-          <w:rFonts w:ascii="Times New Roman" w:hAnsi="Times New Roman" w:cs="Times New Roman"/>
-        </w:rPr>
-        <w:lastRenderedPageBreak/>
-        <w:t>symmetry related atom within each domain</w:t>
+        <w:t>set1 means first set consisting of two symmetry related atom within each domain</w:t>
       </w:r>
       <w:r>
         <w:rPr>
@@ -2783,6 +2813,7 @@
         <w:rPr>
           <w:rFonts w:ascii="Times New Roman" w:hAnsi="Times New Roman" w:cs="Times New Roman" w:hint="eastAsia"/>
         </w:rPr>
+        <w:lastRenderedPageBreak/>
         <w:t xml:space="preserve">It has never been tested for binding cases under MD mode. The features are not well coded, and the existing ones could be buggy. It should be </w:t>
       </w:r>
       <w:r>
@@ -3228,7 +3259,6 @@
         <w:rPr>
           <w:rFonts w:ascii="Times New Roman" w:hAnsi="Times New Roman" w:cs="Times New Roman" w:hint="eastAsia"/>
         </w:rPr>
-        <w:lastRenderedPageBreak/>
         <w:t>rgh_domainN.setR(Theta, Phi)1_m_</w:t>
       </w:r>
       <w:r>
@@ -3621,13 +3651,21 @@
         <w:rPr>
           <w:rFonts w:ascii="Times New Roman" w:hAnsi="Times New Roman" w:cs="Times New Roman"/>
         </w:rPr>
-        <w:t>R</w:t>
-      </w:r>
-      <w:r>
-        <w:rPr>
-          <w:rFonts w:ascii="Times New Roman" w:hAnsi="Times New Roman" w:cs="Times New Roman" w:hint="eastAsia"/>
-        </w:rPr>
-        <w:t>gh_domainN.setCt_offset_dx(dy,or dz)_</w:t>
+        <w:t>r</w:t>
+      </w:r>
+      <w:r>
+        <w:rPr>
+          <w:rFonts w:ascii="Times New Roman" w:hAnsi="Times New Roman" w:cs="Times New Roman" w:hint="eastAsia"/>
+        </w:rPr>
+        <w:t>gh_domainN.setCt</w:t>
+      </w:r>
+      <w:bookmarkStart w:id="0" w:name="_GoBack"/>
+      <w:bookmarkEnd w:id="0"/>
+      <w:r>
+        <w:rPr>
+          <w:rFonts w:ascii="Times New Roman" w:hAnsi="Times New Roman" w:cs="Times New Roman" w:hint="eastAsia"/>
+        </w:rPr>
+        <w:t>_offset_dx(dy,or dz)_</w:t>
       </w:r>
       <w:r>
         <w:rPr>
@@ -3849,6 +3887,7 @@
           <w:rFonts w:ascii="Times New Roman" w:hAnsi="Times New Roman" w:cs="Times New Roman"/>
           <w:b/>
         </w:rPr>
+        <w:lastRenderedPageBreak/>
         <w:t>Step by step procedures to set up model</w:t>
       </w:r>
     </w:p>
@@ -4316,7 +4355,6 @@
           <w:sz w:val="18"/>
           <w:szCs w:val="18"/>
         </w:rPr>
-        <w:lastRenderedPageBreak/>
         <w:t xml:space="preserve">    these values are fractional coordinates of sorbates</w:t>
       </w:r>
     </w:p>
@@ -5077,6 +5115,7 @@
           <w:sz w:val="18"/>
           <w:szCs w:val="18"/>
         </w:rPr>
+        <w:lastRenderedPageBreak/>
         <w:t xml:space="preserve">    one to one corresponding for the number of distal oxygens, which depend on local structure and binding configuration</w:t>
       </w:r>
     </w:p>
@@ -5476,7 +5515,6 @@
           <w:rFonts w:ascii="Times New Roman" w:hAnsi="Times New Roman" w:cs="Times New Roman"/>
           <w:b/>
         </w:rPr>
-        <w:lastRenderedPageBreak/>
         <w:t>Explanation of each global variable</w:t>
       </w:r>
       <w:r>
@@ -5990,6 +6028,7 @@
         <w:rPr>
           <w:rFonts w:ascii="Times New Roman" w:hAnsi="Times New Roman" w:cs="Times New Roman"/>
         </w:rPr>
+        <w:lastRenderedPageBreak/>
         <w:t>METAL_BV</w:t>
       </w:r>
       <w:r>
@@ -6258,7 +6297,6 @@
         <w:rPr>
           <w:rFonts w:ascii="Times New Roman" w:hAnsi="Times New Roman" w:cs="Times New Roman"/>
         </w:rPr>
-        <w:lastRenderedPageBreak/>
         <w:t>ADD_DISTAL_LIGAND_WILD</w:t>
       </w:r>
       <w:r>
@@ -6805,6 +6843,7 @@
         <w:rPr>
           <w:rFonts w:ascii="Times New Roman" w:hAnsi="Times New Roman" w:cs="Times New Roman"/>
         </w:rPr>
+        <w:lastRenderedPageBreak/>
         <w:t>POTENTIAL_COVALENT_HYDROGEN_ACCEPTOR</w:t>
       </w:r>
       <w:r>
@@ -6919,7 +6958,19 @@
         <w:rPr>
           <w:rFonts w:ascii="Times New Roman" w:hAnsi="Times New Roman" w:cs="Times New Roman" w:hint="eastAsia"/>
         </w:rPr>
-        <w:t>: A redundant feature defined to add sorbates on the either side of edge or face.</w:t>
+        <w:t>: A</w:t>
+      </w:r>
+      <w:r>
+        <w:rPr>
+          <w:rFonts w:ascii="Times New Roman" w:hAnsi="Times New Roman" w:cs="Times New Roman" w:hint="eastAsia"/>
+        </w:rPr>
+        <w:t xml:space="preserve"> feature defined to add sorbates on the either side of edge or face.</w:t>
+      </w:r>
+      <w:r>
+        <w:rPr>
+          <w:rFonts w:ascii="Times New Roman" w:hAnsi="Times New Roman" w:cs="Times New Roman"/>
+        </w:rPr>
+        <w:t xml:space="preserve"> Set the mirror correctly to make sure the sorbate is added in a right way, if it does not look right, just switch it from True to False or False to True.</w:t>
       </w:r>
     </w:p>
     <w:p>
@@ -7150,7 +7201,6 @@
           <w:rFonts w:ascii="Times New Roman" w:hAnsi="Times New Roman" w:cs="Times New Roman" w:hint="eastAsia"/>
           <w:b/>
         </w:rPr>
-        <w:lastRenderedPageBreak/>
         <w:t>Appendix</w:t>
       </w:r>
     </w:p>
@@ -7326,6 +7376,7 @@
           <w:rFonts w:ascii="Times New Roman" w:hAnsi="Times New Roman" w:cs="Times New Roman"/>
           <w:u w:val="single"/>
         </w:rPr>
+        <w:lastRenderedPageBreak/>
         <w:t>G</w:t>
       </w:r>
       <w:r>
@@ -7383,8 +7434,6 @@
           </wp:inline>
         </w:drawing>
       </w:r>
-      <w:bookmarkStart w:id="0" w:name="_GoBack"/>
-      <w:bookmarkEnd w:id="0"/>
     </w:p>
     <w:p>
       <w:pPr>
@@ -7446,281 +7495,275 @@
         <w:rPr>
           <w:rFonts w:ascii="Times New Roman" w:hAnsi="Times New Roman" w:cs="Times New Roman"/>
         </w:rPr>
-        <w:t xml:space="preserve">distal oxygens will be rotated in the exactely same way. You may need a reference point to define the zero rotation angle. By default, the zero </w:t>
-      </w:r>
-      <w:r>
-        <w:rPr>
-          <w:rFonts w:ascii="Times New Roman" w:hAnsi="Times New Roman" w:cs="Times New Roman"/>
+        <w:t>distal oxygens will be rotated in the exactely same way. You may need a reference point to define the zero rotation angle. By default, the zero rotation angle is obtained when the reference point (P), two anchor points (A</w:t>
+      </w:r>
+      <w:r>
+        <w:rPr>
+          <w:rFonts w:ascii="Times New Roman" w:hAnsi="Times New Roman" w:cs="Times New Roman"/>
+          <w:vertAlign w:val="subscript"/>
+        </w:rPr>
+        <w:t>0</w:t>
+      </w:r>
+      <w:r>
+        <w:rPr>
+          <w:rFonts w:ascii="Times New Roman" w:hAnsi="Times New Roman" w:cs="Times New Roman"/>
+        </w:rPr>
+        <w:t xml:space="preserve"> and A</w:t>
+      </w:r>
+      <w:r>
+        <w:rPr>
+          <w:rFonts w:ascii="Times New Roman" w:hAnsi="Times New Roman" w:cs="Times New Roman"/>
+          <w:vertAlign w:val="subscript"/>
+        </w:rPr>
+        <w:t>1</w:t>
+      </w:r>
+      <w:r>
+        <w:rPr>
+          <w:rFonts w:ascii="Times New Roman" w:hAnsi="Times New Roman" w:cs="Times New Roman"/>
+        </w:rPr>
+        <w:t xml:space="preserve">) and the sorbate are coplanar. It is obvious, at zero rotation angle, the distance between the sorbate and the reference point is maximum. Besides rotation motion, the sorbate can undergo </w:t>
+      </w:r>
+      <w:r>
+        <w:rPr>
+          <w:rFonts w:ascii="Times New Roman" w:hAnsi="Times New Roman" w:cs="Times New Roman"/>
+        </w:rPr>
+        <w:t>stretching via moving the sorbate along the OS line, where O is the center point of A</w:t>
+      </w:r>
+      <w:r>
+        <w:rPr>
+          <w:rFonts w:ascii="Times New Roman" w:hAnsi="Times New Roman" w:cs="Times New Roman"/>
+          <w:vertAlign w:val="subscript"/>
+        </w:rPr>
+        <w:t>0</w:t>
+      </w:r>
+      <w:r>
+        <w:rPr>
+          <w:rFonts w:ascii="Times New Roman" w:hAnsi="Times New Roman" w:cs="Times New Roman"/>
+        </w:rPr>
+        <w:t>A</w:t>
+      </w:r>
+      <w:r>
+        <w:rPr>
+          <w:rFonts w:ascii="Times New Roman" w:hAnsi="Times New Roman" w:cs="Times New Roman"/>
+          <w:vertAlign w:val="subscript"/>
+        </w:rPr>
+        <w:t>1</w:t>
+      </w:r>
+      <w:r>
+        <w:rPr>
+          <w:rFonts w:ascii="Times New Roman" w:hAnsi="Times New Roman" w:cs="Times New Roman"/>
+        </w:rPr>
+        <w:t>. As a result, the top angle changes (A</w:t>
+      </w:r>
+      <w:r>
+        <w:rPr>
+          <w:rFonts w:ascii="Times New Roman" w:hAnsi="Times New Roman" w:cs="Times New Roman"/>
+          <w:vertAlign w:val="subscript"/>
+        </w:rPr>
+        <w:t>0</w:t>
+      </w:r>
+      <w:r>
+        <w:rPr>
+          <w:rFonts w:ascii="Times New Roman" w:hAnsi="Times New Roman" w:cs="Times New Roman"/>
+        </w:rPr>
+        <w:t>SA</w:t>
+      </w:r>
+      <w:r>
+        <w:rPr>
+          <w:rFonts w:ascii="Times New Roman" w:hAnsi="Times New Roman" w:cs="Times New Roman"/>
+          <w:vertAlign w:val="subscript"/>
+        </w:rPr>
+        <w:t>1</w:t>
+      </w:r>
+      <w:r>
+        <w:rPr>
+          <w:rFonts w:ascii="Times New Roman" w:hAnsi="Times New Roman" w:cs="Times New Roman"/>
+        </w:rPr>
+        <w:t>). The associated fitting parameters are top_angle for the trigonal pyramid case and top_angle_offset (offset from the ideal 109.5 degree) for the tetrahedral case.</w:t>
+      </w:r>
+    </w:p>
+    <w:p>
+      <w:pPr>
+        <w:rPr>
+          <w:rFonts w:ascii="Times New Roman" w:hAnsi="Times New Roman" w:cs="Times New Roman"/>
+        </w:rPr>
+      </w:pPr>
+      <w:r>
+        <w:rPr>
+          <w:rFonts w:ascii="Times New Roman" w:hAnsi="Times New Roman" w:cs="Times New Roman"/>
+        </w:rPr>
+        <w:t>To distort the local structure, the sorbate is allowed to move along A</w:t>
+      </w:r>
+      <w:r>
+        <w:rPr>
+          <w:rFonts w:ascii="Times New Roman" w:hAnsi="Times New Roman" w:cs="Times New Roman"/>
+          <w:vertAlign w:val="subscript"/>
+        </w:rPr>
+        <w:t>0</w:t>
+      </w:r>
+      <w:r>
+        <w:rPr>
+          <w:rFonts w:ascii="Times New Roman" w:hAnsi="Times New Roman" w:cs="Times New Roman"/>
+        </w:rPr>
+        <w:t>S direction.</w:t>
+      </w:r>
+    </w:p>
+    <w:p>
+      <w:pPr>
+        <w:rPr>
+          <w:rFonts w:ascii="Times New Roman" w:hAnsi="Times New Roman" w:cs="Times New Roman"/>
+        </w:rPr>
+      </w:pPr>
+      <w:r>
+        <w:rPr>
+          <w:rFonts w:ascii="Times New Roman" w:hAnsi="Times New Roman" w:cs="Times New Roman"/>
+        </w:rPr>
+        <w:t xml:space="preserve">In the case of </w:t>
+      </w:r>
+      <w:r>
+        <w:rPr>
+          <w:rFonts w:ascii="Times New Roman" w:hAnsi="Times New Roman" w:cs="Times New Roman"/>
+          <w:b/>
+        </w:rPr>
+        <w:t>tridentate binding mode</w:t>
+      </w:r>
+      <w:r>
+        <w:rPr>
+          <w:rFonts w:ascii="Times New Roman" w:hAnsi="Times New Roman" w:cs="Times New Roman"/>
+        </w:rPr>
+        <w:t>, three anchor points, which form a equilateral triangle, will be needed to apply the associated geometric algorithem correctly. However, three anchor points from a surface usually form a non-equilateral triangle. To overcome this issue, we need to calculate a dummy anchor point, which will form a equilatera</w:t>
+      </w:r>
+      <w:r>
+        <w:rPr>
+          <w:rFonts w:ascii="Times New Roman" w:hAnsi="Times New Roman" w:cs="Times New Roman"/>
+        </w:rPr>
+        <w:t>l triangle with</w:t>
+      </w:r>
+      <w:r>
+        <w:rPr>
+          <w:rFonts w:ascii="Times New Roman" w:hAnsi="Times New Roman" w:cs="Times New Roman"/>
+        </w:rPr>
+        <w:t xml:space="preserve"> two </w:t>
+      </w:r>
+      <w:r>
+        <w:rPr>
+          <w:rFonts w:ascii="Times New Roman" w:hAnsi="Times New Roman" w:cs="Times New Roman"/>
+        </w:rPr>
+        <w:t xml:space="preserve">of the </w:t>
+      </w:r>
+      <w:r>
+        <w:rPr>
+          <w:rFonts w:ascii="Times New Roman" w:hAnsi="Times New Roman" w:cs="Times New Roman"/>
+        </w:rPr>
+        <w:t xml:space="preserve">anchor points and is closest to the third anchor point. </w:t>
+      </w:r>
+      <w:r>
+        <w:rPr>
+          <w:rFonts w:ascii="Times New Roman" w:hAnsi="Times New Roman" w:cs="Times New Roman"/>
+        </w:rPr>
+        <w:t>Several</w:t>
+      </w:r>
+      <w:r>
+        <w:rPr>
+          <w:rFonts w:ascii="Times New Roman" w:hAnsi="Times New Roman" w:cs="Times New Roman"/>
+        </w:rPr>
+        <w:t xml:space="preserve"> steps to achieve that: draw a plane perpendicular to the anchor axis formed by </w:t>
+      </w:r>
+      <w:r>
+        <w:rPr>
+          <w:rFonts w:ascii="Times New Roman" w:hAnsi="Times New Roman" w:cs="Times New Roman"/>
+        </w:rPr>
+        <w:t xml:space="preserve">first </w:t>
+      </w:r>
+      <w:r>
+        <w:rPr>
+          <w:rFonts w:ascii="Times New Roman" w:hAnsi="Times New Roman" w:cs="Times New Roman"/>
+        </w:rPr>
+        <w:t>two of the anchor points</w:t>
+      </w:r>
+      <w:r>
+        <w:rPr>
+          <w:rFonts w:ascii="Times New Roman" w:hAnsi="Times New Roman" w:cs="Times New Roman"/>
+        </w:rPr>
+        <w:t xml:space="preserve"> (A</w:t>
+      </w:r>
+      <w:r>
+        <w:rPr>
+          <w:rFonts w:ascii="Times New Roman" w:hAnsi="Times New Roman" w:cs="Times New Roman"/>
+          <w:vertAlign w:val="subscript"/>
+        </w:rPr>
+        <w:t>0</w:t>
+      </w:r>
+      <w:r>
+        <w:rPr>
+          <w:rFonts w:ascii="Times New Roman" w:hAnsi="Times New Roman" w:cs="Times New Roman"/>
+        </w:rPr>
+        <w:t xml:space="preserve"> and A</w:t>
+      </w:r>
+      <w:r>
+        <w:rPr>
+          <w:rFonts w:ascii="Times New Roman" w:hAnsi="Times New Roman" w:cs="Times New Roman"/>
+          <w:vertAlign w:val="subscript"/>
+        </w:rPr>
+        <w:t>1</w:t>
+      </w:r>
+      <w:r>
+        <w:rPr>
+          <w:rFonts w:ascii="Times New Roman" w:hAnsi="Times New Roman" w:cs="Times New Roman"/>
+        </w:rPr>
+        <w:t>)</w:t>
+      </w:r>
+      <w:r>
+        <w:rPr>
+          <w:rFonts w:ascii="Times New Roman" w:hAnsi="Times New Roman" w:cs="Times New Roman"/>
+        </w:rPr>
+        <w:t xml:space="preserve">; draw a circle on that plane </w:t>
+      </w:r>
+      <w:r>
+        <w:rPr>
+          <w:rFonts w:ascii="Times New Roman" w:hAnsi="Times New Roman" w:cs="Times New Roman"/>
+        </w:rPr>
+        <w:t>passing through the center point (O) of the anchor axis with radius defined by half of the length of line segment formed by the first two anchors; project the third anchor (A</w:t>
+      </w:r>
+      <w:r>
+        <w:rPr>
+          <w:rFonts w:ascii="Times New Roman" w:hAnsi="Times New Roman" w:cs="Times New Roman"/>
+          <w:vertAlign w:val="subscript"/>
+        </w:rPr>
+        <w:t>3</w:t>
+      </w:r>
+      <w:r>
+        <w:rPr>
+          <w:rFonts w:ascii="Times New Roman" w:hAnsi="Times New Roman" w:cs="Times New Roman"/>
+        </w:rPr>
+        <w:t>) on that plane, then connect the center of the circle to the projected point (A</w:t>
+      </w:r>
+      <w:r>
+        <w:rPr>
+          <w:rFonts w:ascii="Times New Roman" w:hAnsi="Times New Roman" w:cs="Times New Roman"/>
+          <w:vertAlign w:val="subscript"/>
+        </w:rPr>
+        <w:t>3,prj</w:t>
+      </w:r>
+      <w:r>
+        <w:rPr>
+          <w:rFonts w:ascii="Times New Roman" w:hAnsi="Times New Roman" w:cs="Times New Roman"/>
+        </w:rPr>
+        <w:t>); the cross point is the dummy point (D) we want to find. The schematic diagrame is as follows. It should be noted that with three points defined the whole local structure is defined, so we don’t have any more freedome to move the sorbate coordinated structure as in the case of bidentate mode.</w:t>
+      </w:r>
+    </w:p>
+    <w:p>
+      <w:pPr>
+        <w:rPr>
+          <w:rFonts w:ascii="Times New Roman" w:hAnsi="Times New Roman" w:cs="Times New Roman"/>
+        </w:rPr>
+      </w:pPr>
+      <w:r>
+        <w:rPr>
+          <w:rFonts w:ascii="Times New Roman" w:hAnsi="Times New Roman" w:cs="Times New Roman"/>
+          <w:noProof/>
         </w:rPr>
         <w:lastRenderedPageBreak/>
-        <w:t>rotation angle is obtained when the reference point (P), two anchor points (A</w:t>
-      </w:r>
-      <w:r>
-        <w:rPr>
-          <w:rFonts w:ascii="Times New Roman" w:hAnsi="Times New Roman" w:cs="Times New Roman"/>
-          <w:vertAlign w:val="subscript"/>
-        </w:rPr>
-        <w:t>0</w:t>
-      </w:r>
-      <w:r>
-        <w:rPr>
-          <w:rFonts w:ascii="Times New Roman" w:hAnsi="Times New Roman" w:cs="Times New Roman"/>
-        </w:rPr>
-        <w:t xml:space="preserve"> and A</w:t>
-      </w:r>
-      <w:r>
-        <w:rPr>
-          <w:rFonts w:ascii="Times New Roman" w:hAnsi="Times New Roman" w:cs="Times New Roman"/>
-          <w:vertAlign w:val="subscript"/>
-        </w:rPr>
-        <w:t>1</w:t>
-      </w:r>
-      <w:r>
-        <w:rPr>
-          <w:rFonts w:ascii="Times New Roman" w:hAnsi="Times New Roman" w:cs="Times New Roman"/>
-        </w:rPr>
-        <w:t xml:space="preserve">) and the sorbate are coplanar. It is obvious, at zero rotation angle, the distance between the sorbate and the reference point is maximum. Besides rotation motion, the sorbate can undergo </w:t>
-      </w:r>
-      <w:r>
-        <w:rPr>
-          <w:rFonts w:ascii="Times New Roman" w:hAnsi="Times New Roman" w:cs="Times New Roman"/>
-        </w:rPr>
-        <w:t>stretching via moving the sorbate along the OS line, where O is the center point of A</w:t>
-      </w:r>
-      <w:r>
-        <w:rPr>
-          <w:rFonts w:ascii="Times New Roman" w:hAnsi="Times New Roman" w:cs="Times New Roman"/>
-          <w:vertAlign w:val="subscript"/>
-        </w:rPr>
-        <w:t>0</w:t>
-      </w:r>
-      <w:r>
-        <w:rPr>
-          <w:rFonts w:ascii="Times New Roman" w:hAnsi="Times New Roman" w:cs="Times New Roman"/>
-        </w:rPr>
-        <w:t>A</w:t>
-      </w:r>
-      <w:r>
-        <w:rPr>
-          <w:rFonts w:ascii="Times New Roman" w:hAnsi="Times New Roman" w:cs="Times New Roman"/>
-          <w:vertAlign w:val="subscript"/>
-        </w:rPr>
-        <w:t>1</w:t>
-      </w:r>
-      <w:r>
-        <w:rPr>
-          <w:rFonts w:ascii="Times New Roman" w:hAnsi="Times New Roman" w:cs="Times New Roman"/>
-        </w:rPr>
-        <w:t>. As a result, the top angle changes (A</w:t>
-      </w:r>
-      <w:r>
-        <w:rPr>
-          <w:rFonts w:ascii="Times New Roman" w:hAnsi="Times New Roman" w:cs="Times New Roman"/>
-          <w:vertAlign w:val="subscript"/>
-        </w:rPr>
-        <w:t>0</w:t>
-      </w:r>
-      <w:r>
-        <w:rPr>
-          <w:rFonts w:ascii="Times New Roman" w:hAnsi="Times New Roman" w:cs="Times New Roman"/>
-        </w:rPr>
-        <w:t>SA</w:t>
-      </w:r>
-      <w:r>
-        <w:rPr>
-          <w:rFonts w:ascii="Times New Roman" w:hAnsi="Times New Roman" w:cs="Times New Roman"/>
-          <w:vertAlign w:val="subscript"/>
-        </w:rPr>
-        <w:t>1</w:t>
-      </w:r>
-      <w:r>
-        <w:rPr>
-          <w:rFonts w:ascii="Times New Roman" w:hAnsi="Times New Roman" w:cs="Times New Roman"/>
-        </w:rPr>
-        <w:t>). The associated fitting parameters are top_angle for the trigonal pyramid case and top_angle_offset (offset from the ideal 109.5 degree) for the tetrahedral case.</w:t>
-      </w:r>
-    </w:p>
-    <w:p>
-      <w:pPr>
-        <w:rPr>
-          <w:rFonts w:ascii="Times New Roman" w:hAnsi="Times New Roman" w:cs="Times New Roman"/>
-        </w:rPr>
-      </w:pPr>
-      <w:r>
-        <w:rPr>
-          <w:rFonts w:ascii="Times New Roman" w:hAnsi="Times New Roman" w:cs="Times New Roman"/>
-        </w:rPr>
-        <w:t>To distort the local structure, the sorbate is allowed to move along A</w:t>
-      </w:r>
-      <w:r>
-        <w:rPr>
-          <w:rFonts w:ascii="Times New Roman" w:hAnsi="Times New Roman" w:cs="Times New Roman"/>
-          <w:vertAlign w:val="subscript"/>
-        </w:rPr>
-        <w:t>0</w:t>
-      </w:r>
-      <w:r>
-        <w:rPr>
-          <w:rFonts w:ascii="Times New Roman" w:hAnsi="Times New Roman" w:cs="Times New Roman"/>
-        </w:rPr>
-        <w:t>S direction.</w:t>
-      </w:r>
-    </w:p>
-    <w:p>
-      <w:pPr>
-        <w:rPr>
-          <w:rFonts w:ascii="Times New Roman" w:hAnsi="Times New Roman" w:cs="Times New Roman"/>
-        </w:rPr>
-      </w:pPr>
-      <w:r>
-        <w:rPr>
-          <w:rFonts w:ascii="Times New Roman" w:hAnsi="Times New Roman" w:cs="Times New Roman"/>
-        </w:rPr>
-        <w:t xml:space="preserve">In the case of </w:t>
-      </w:r>
-      <w:r>
-        <w:rPr>
-          <w:rFonts w:ascii="Times New Roman" w:hAnsi="Times New Roman" w:cs="Times New Roman"/>
-          <w:b/>
-        </w:rPr>
-        <w:t>tridentate binding mode</w:t>
-      </w:r>
-      <w:r>
-        <w:rPr>
-          <w:rFonts w:ascii="Times New Roman" w:hAnsi="Times New Roman" w:cs="Times New Roman"/>
-        </w:rPr>
-        <w:t>, three anchor points, which form a equilateral triangle, will be needed to apply the associated geometric algorithem correctly. However, three anchor points from a surface usually form a non-equilateral triangle. To overcome this issue, we need to calculate a dummy anchor point, which will form a equilatera</w:t>
-      </w:r>
-      <w:r>
-        <w:rPr>
-          <w:rFonts w:ascii="Times New Roman" w:hAnsi="Times New Roman" w:cs="Times New Roman"/>
-        </w:rPr>
-        <w:t>l triangle with</w:t>
-      </w:r>
-      <w:r>
-        <w:rPr>
-          <w:rFonts w:ascii="Times New Roman" w:hAnsi="Times New Roman" w:cs="Times New Roman"/>
-        </w:rPr>
-        <w:t xml:space="preserve"> two </w:t>
-      </w:r>
-      <w:r>
-        <w:rPr>
-          <w:rFonts w:ascii="Times New Roman" w:hAnsi="Times New Roman" w:cs="Times New Roman"/>
-        </w:rPr>
-        <w:t xml:space="preserve">of the </w:t>
-      </w:r>
-      <w:r>
-        <w:rPr>
-          <w:rFonts w:ascii="Times New Roman" w:hAnsi="Times New Roman" w:cs="Times New Roman"/>
-        </w:rPr>
-        <w:t xml:space="preserve">anchor points and is closest to the third anchor point. </w:t>
-      </w:r>
-      <w:r>
-        <w:rPr>
-          <w:rFonts w:ascii="Times New Roman" w:hAnsi="Times New Roman" w:cs="Times New Roman"/>
-        </w:rPr>
-        <w:t>Several</w:t>
-      </w:r>
-      <w:r>
-        <w:rPr>
-          <w:rFonts w:ascii="Times New Roman" w:hAnsi="Times New Roman" w:cs="Times New Roman"/>
-        </w:rPr>
-        <w:t xml:space="preserve"> steps to achieve that: draw a plane perpendicular to the anchor axis formed by </w:t>
-      </w:r>
-      <w:r>
-        <w:rPr>
-          <w:rFonts w:ascii="Times New Roman" w:hAnsi="Times New Roman" w:cs="Times New Roman"/>
-        </w:rPr>
-        <w:t xml:space="preserve">first </w:t>
-      </w:r>
-      <w:r>
-        <w:rPr>
-          <w:rFonts w:ascii="Times New Roman" w:hAnsi="Times New Roman" w:cs="Times New Roman"/>
-        </w:rPr>
-        <w:t>two of the anchor points</w:t>
-      </w:r>
-      <w:r>
-        <w:rPr>
-          <w:rFonts w:ascii="Times New Roman" w:hAnsi="Times New Roman" w:cs="Times New Roman"/>
-        </w:rPr>
-        <w:t xml:space="preserve"> (A</w:t>
-      </w:r>
-      <w:r>
-        <w:rPr>
-          <w:rFonts w:ascii="Times New Roman" w:hAnsi="Times New Roman" w:cs="Times New Roman"/>
-          <w:vertAlign w:val="subscript"/>
-        </w:rPr>
-        <w:t>0</w:t>
-      </w:r>
-      <w:r>
-        <w:rPr>
-          <w:rFonts w:ascii="Times New Roman" w:hAnsi="Times New Roman" w:cs="Times New Roman"/>
-        </w:rPr>
-        <w:t xml:space="preserve"> and A</w:t>
-      </w:r>
-      <w:r>
-        <w:rPr>
-          <w:rFonts w:ascii="Times New Roman" w:hAnsi="Times New Roman" w:cs="Times New Roman"/>
-          <w:vertAlign w:val="subscript"/>
-        </w:rPr>
-        <w:t>1</w:t>
-      </w:r>
-      <w:r>
-        <w:rPr>
-          <w:rFonts w:ascii="Times New Roman" w:hAnsi="Times New Roman" w:cs="Times New Roman"/>
-        </w:rPr>
-        <w:t>)</w:t>
-      </w:r>
-      <w:r>
-        <w:rPr>
-          <w:rFonts w:ascii="Times New Roman" w:hAnsi="Times New Roman" w:cs="Times New Roman"/>
-        </w:rPr>
-        <w:t xml:space="preserve">; draw a circle on that plane </w:t>
-      </w:r>
-      <w:r>
-        <w:rPr>
-          <w:rFonts w:ascii="Times New Roman" w:hAnsi="Times New Roman" w:cs="Times New Roman"/>
-        </w:rPr>
-        <w:t>passing through the center point (O) of the anchor axis with radius defined by half of the length of line segment formed by the first two anchors; project the third anchor (A</w:t>
-      </w:r>
-      <w:r>
-        <w:rPr>
-          <w:rFonts w:ascii="Times New Roman" w:hAnsi="Times New Roman" w:cs="Times New Roman"/>
-          <w:vertAlign w:val="subscript"/>
-        </w:rPr>
-        <w:t>3</w:t>
-      </w:r>
-      <w:r>
-        <w:rPr>
-          <w:rFonts w:ascii="Times New Roman" w:hAnsi="Times New Roman" w:cs="Times New Roman"/>
-        </w:rPr>
-        <w:t>) on that plane, then connect the center of the circle to the projected point (A</w:t>
-      </w:r>
-      <w:r>
-        <w:rPr>
-          <w:rFonts w:ascii="Times New Roman" w:hAnsi="Times New Roman" w:cs="Times New Roman"/>
-          <w:vertAlign w:val="subscript"/>
-        </w:rPr>
-        <w:t>3,prj</w:t>
-      </w:r>
-      <w:r>
-        <w:rPr>
-          <w:rFonts w:ascii="Times New Roman" w:hAnsi="Times New Roman" w:cs="Times New Roman"/>
-        </w:rPr>
-        <w:t>); the cross point is the dummy point (D) we want to find. The schematic diagrame is as follows. It should be noted that with three points defined the whole local structure is defined, so we don’t have any more freedome to move the sorbate coordinated structure as in the case of bidentate mode.</w:t>
-      </w:r>
-    </w:p>
-    <w:p>
-      <w:pPr>
-        <w:rPr>
-          <w:rFonts w:ascii="Times New Roman" w:hAnsi="Times New Roman" w:cs="Times New Roman"/>
-        </w:rPr>
-      </w:pPr>
-      <w:r>
-        <w:rPr>
-          <w:rFonts w:ascii="Times New Roman" w:hAnsi="Times New Roman" w:cs="Times New Roman"/>
-          <w:noProof/>
-        </w:rPr>
         <mc:AlternateContent>
           <mc:Choice Requires="wpc">
             <w:drawing>
@@ -8556,7 +8599,7 @@
                   <v:stroke joinstyle="miter"/>
                   <v:path gradientshapeok="t" o:connecttype="rect"/>
                 </v:shapetype>
-                <v:shape id="Text Box 23" o:spid="_x0000_s1028" type="#_x0000_t202" style="position:absolute;left:7501;top:4927;width:2045;height:2578;visibility:visible;mso-wrap-style:square;v-text-anchor:top" o:gfxdata="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" fillcolor="white [3201]" stroked="f" strokeweight=".5pt">
+                <v:shape id="Text Box 23" o:spid="_x0000_s1028" type="#_x0000_t202" style="position:absolute;left:7501;top:4927;width:2045;height:2578;visibility:visible;mso-wrap-style:square;v-text-anchor:top" o:gfxdata="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" fillcolor="white [3201]" stroked="f" strokeweight=".5pt">
                   <v:textbox>
                     <w:txbxContent>
                       <w:p>
@@ -8577,7 +8620,7 @@
                     </w:txbxContent>
                   </v:textbox>
                 </v:shape>
-                <v:shape id="Text Box 23" o:spid="_x0000_s1029" type="#_x0000_t202" style="position:absolute;left:1732;top:3913;width:5024;height:3523;visibility:visible;mso-wrap-style:square;v-text-anchor:top" o:gfxdata="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" fillcolor="white [3201]" stroked="f" strokeweight=".5pt">
+                <v:shape id="Text Box 23" o:spid="_x0000_s1029" type="#_x0000_t202" style="position:absolute;left:1732;top:3913;width:5024;height:3523;visibility:visible;mso-wrap-style:square;v-text-anchor:top" o:gfxdata="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" fillcolor="white [3201]" stroked="f" strokeweight=".5pt">
                   <v:textbox>
                     <w:txbxContent>
                       <w:p>
@@ -8609,7 +8652,7 @@
                     </w:txbxContent>
                   </v:textbox>
                 </v:shape>
-                <v:shape id="Text Box 23" o:spid="_x0000_s1030" type="#_x0000_t202" style="position:absolute;left:6062;width:3721;height:3113;visibility:visible;mso-wrap-style:square;v-text-anchor:top" o:gfxdata="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" fillcolor="white [3201]" stroked="f" strokeweight=".5pt">
+                <v:shape id="Text Box 23" o:spid="_x0000_s1030" type="#_x0000_t202" style="position:absolute;left:6062;width:3721;height:3113;visibility:visible;mso-wrap-style:square;v-text-anchor:top" o:gfxdata="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" fillcolor="white [3201]" stroked="f" strokeweight=".5pt">
                   <v:textbox>
                     <w:txbxContent>
                       <w:p>
@@ -8641,7 +8684,7 @@
                     </w:txbxContent>
                   </v:textbox>
                 </v:shape>
-                <v:shape id="Text Box 23" o:spid="_x0000_s1031" type="#_x0000_t202" style="position:absolute;left:12240;top:17681;width:3727;height:2578;visibility:visible;mso-wrap-style:square;v-text-anchor:top" o:gfxdata="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" fillcolor="white [3201]" stroked="f" strokeweight=".5pt">
+                <v:shape id="Text Box 23" o:spid="_x0000_s1031" type="#_x0000_t202" style="position:absolute;left:12240;top:17681;width:3727;height:2578;visibility:visible;mso-wrap-style:square;v-text-anchor:top" o:gfxdata="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" fillcolor="white [3201]" stroked="f" strokeweight=".5pt">
                   <v:textbox>
                     <w:txbxContent>
                       <w:p>
@@ -8673,7 +8716,7 @@
                     </w:txbxContent>
                   </v:textbox>
                 </v:shape>
-                <v:shape id="Text Box 23" o:spid="_x0000_s1032" type="#_x0000_t202" style="position:absolute;left:12100;top:1508;width:3458;height:2579;visibility:visible;mso-wrap-style:square;v-text-anchor:top" o:gfxdata="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" fillcolor="white [3201]" stroked="f" strokeweight=".5pt">
+                <v:shape id="Text Box 23" o:spid="_x0000_s1032" type="#_x0000_t202" style="position:absolute;left:12100;top:1508;width:3458;height:2579;visibility:visible;mso-wrap-style:square;v-text-anchor:top" o:gfxdata="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" fillcolor="white [3201]" stroked="f" strokeweight=".5pt">
                   <v:textbox>
                     <w:txbxContent>
                       <w:p>
@@ -8699,43 +8742,43 @@
                     </w:txbxContent>
                   </v:textbox>
                 </v:shape>
-                <v:oval id="Oval 3" o:spid="_x0000_s1033" style="position:absolute;left:3679;top:6625;width:18288;height:8190;visibility:visible;mso-wrap-style:square;v-text-anchor:middle" o:gfxdata="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" fillcolor="white [3201]" strokecolor="#70ad47 [3209]" strokeweight="1pt">
+                <v:oval id="Oval 3" o:spid="_x0000_s1033" style="position:absolute;left:3679;top:6625;width:18288;height:8190;visibility:visible;mso-wrap-style:square;v-text-anchor:middle" o:gfxdata="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" fillcolor="white [3201]" strokecolor="#70ad47 [3209]" strokeweight="1pt">
                   <v:stroke joinstyle="miter"/>
                 </v:oval>
-                <v:oval id="Oval 4" o:spid="_x0000_s1034" style="position:absolute;left:12325;top:10481;width:457;height:457;visibility:visible;mso-wrap-style:square;v-text-anchor:middle" o:gfxdata="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" fillcolor="#ed7d31 [3205]" strokecolor="#823b0b [1605]" strokeweight="1pt">
+                <v:oval id="Oval 4" o:spid="_x0000_s1034" style="position:absolute;left:12325;top:10481;width:457;height:457;visibility:visible;mso-wrap-style:square;v-text-anchor:middle" o:gfxdata="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" fillcolor="#ed7d31 [3205]" strokecolor="#823b0b [1605]" strokeweight="1pt">
                   <v:stroke joinstyle="miter"/>
                 </v:oval>
-                <v:oval id="Oval 10" o:spid="_x0000_s1035" style="position:absolute;left:6062;top:1508;width:451;height:451;visibility:visible;mso-wrap-style:square;v-text-anchor:middle" o:gfxdata="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" fillcolor="#ed7d31 [3205]" strokecolor="#823b0b [1605]" strokeweight="1pt">
+                <v:oval id="Oval 10" o:spid="_x0000_s1035" style="position:absolute;left:6062;top:1508;width:451;height:451;visibility:visible;mso-wrap-style:square;v-text-anchor:middle" o:gfxdata="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" fillcolor="#ed7d31 [3205]" strokecolor="#823b0b [1605]" strokeweight="1pt">
                   <v:stroke joinstyle="miter"/>
                 </v:oval>
-                <v:oval id="Oval 11" o:spid="_x0000_s1036" style="position:absolute;left:12265;top:3113;width:450;height:451;visibility:visible;mso-wrap-style:square;v-text-anchor:middle" o:gfxdata="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" fillcolor="#ed7d31 [3205]" strokecolor="#823b0b [1605]" strokeweight="1pt">
+                <v:oval id="Oval 11" o:spid="_x0000_s1036" style="position:absolute;left:12265;top:3113;width:450;height:451;visibility:visible;mso-wrap-style:square;v-text-anchor:middle" o:gfxdata="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" fillcolor="#ed7d31 [3205]" strokecolor="#823b0b [1605]" strokeweight="1pt">
                   <v:stroke joinstyle="miter"/>
                 </v:oval>
-                <v:oval id="Oval 12" o:spid="_x0000_s1037" style="position:absolute;left:8005;top:6891;width:451;height:451;visibility:visible;mso-wrap-style:square;v-text-anchor:middle" o:gfxdata="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" fillcolor="#ed7d31 [3205]" strokecolor="#823b0b [1605]" strokeweight="1pt">
+                <v:oval id="Oval 12" o:spid="_x0000_s1037" style="position:absolute;left:8005;top:6891;width:451;height:451;visibility:visible;mso-wrap-style:square;v-text-anchor:middle" o:gfxdata="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" fillcolor="#ed7d31 [3205]" strokecolor="#823b0b [1605]" strokeweight="1pt">
                   <v:stroke joinstyle="miter"/>
                 </v:oval>
-                <v:oval id="Oval 16" o:spid="_x0000_s1038" style="position:absolute;left:6305;top:5447;width:451;height:451;visibility:visible;mso-wrap-style:square;v-text-anchor:middle" o:gfxdata="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" fillcolor="#ed7d31 [3205]" strokecolor="#823b0b [1605]" strokeweight="1pt">
+                <v:oval id="Oval 16" o:spid="_x0000_s1038" style="position:absolute;left:6305;top:5447;width:451;height:451;visibility:visible;mso-wrap-style:square;v-text-anchor:middle" o:gfxdata="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" fillcolor="#ed7d31 [3205]" strokecolor="#823b0b [1605]" strokeweight="1pt">
                   <v:stroke joinstyle="miter"/>
                 </v:oval>
-                <v:line id="Straight Connector 17" o:spid="_x0000_s1039" style="position:absolute;flip:x y;visibility:visible;mso-wrap-style:square" from="6756,5898" to="12715,10548" o:connectortype="straight" o:gfxdata="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" strokecolor="#5b9bd5 [3204]" strokeweight=".5pt">
+                <v:line id="Straight Connector 17" o:spid="_x0000_s1039" style="position:absolute;flip:x y;visibility:visible;mso-wrap-style:square" from="6756,5898" to="12715,10548" o:connectortype="straight" o:gfxdata="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" strokecolor="#5b9bd5 [3204]" strokeweight=".5pt">
                   <v:stroke joinstyle="miter"/>
                 </v:line>
-                <v:line id="Straight Connector 18" o:spid="_x0000_s1040" style="position:absolute;visibility:visible;mso-wrap-style:square" from="6288,1959" to="6530,5447" o:connectortype="straight" o:gfxdata="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" strokecolor="#5b9bd5 [3204]" strokeweight=".5pt">
+                <v:line id="Straight Connector 18" o:spid="_x0000_s1040" style="position:absolute;visibility:visible;mso-wrap-style:square" from="6288,1959" to="6530,5447" o:connectortype="straight" o:gfxdata="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" strokecolor="#5b9bd5 [3204]" strokeweight=".5pt">
                   <v:stroke joinstyle="miter"/>
                 </v:line>
-                <v:line id="Straight Connector 19" o:spid="_x0000_s1041" style="position:absolute;visibility:visible;mso-wrap-style:square" from="12521,3113" to="12588,10710" o:connectortype="straight" o:gfxdata="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" strokecolor="#5b9bd5 [3204]" strokeweight=".5pt">
+                <v:line id="Straight Connector 19" o:spid="_x0000_s1041" style="position:absolute;visibility:visible;mso-wrap-style:square" from="12521,3113" to="12588,10710" o:connectortype="straight" o:gfxdata="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" strokecolor="#5b9bd5 [3204]" strokeweight=".5pt">
                   <v:stroke joinstyle="miter"/>
                 </v:line>
-                <v:line id="Straight Connector 20" o:spid="_x0000_s1042" style="position:absolute;visibility:visible;mso-wrap-style:square" from="12506,10710" to="12570,18304" o:connectortype="straight" o:gfxdata="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" strokecolor="#5b9bd5 [3204]" strokeweight=".5pt">
+                <v:line id="Straight Connector 20" o:spid="_x0000_s1042" style="position:absolute;visibility:visible;mso-wrap-style:square" from="12506,10710" to="12570,18304" o:connectortype="straight" o:gfxdata="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" strokecolor="#5b9bd5 [3204]" strokeweight=".5pt">
                   <v:stroke dashstyle="3 1" joinstyle="miter"/>
                 </v:line>
-                <v:line id="Straight Connector 21" o:spid="_x0000_s1043" style="position:absolute;visibility:visible;mso-wrap-style:square" from="12531,14815" to="12531,18304" o:connectortype="straight" o:gfxdata="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" strokecolor="#5b9bd5 [3204]" strokeweight="1pt">
+                <v:line id="Straight Connector 21" o:spid="_x0000_s1043" style="position:absolute;visibility:visible;mso-wrap-style:square" from="12531,14815" to="12531,18304" o:connectortype="straight" o:gfxdata="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" strokecolor="#5b9bd5 [3204]" strokeweight="1pt">
                   <v:stroke joinstyle="miter"/>
                 </v:line>
-                <v:oval id="Oval 22" o:spid="_x0000_s1044" style="position:absolute;left:12288;top:18159;width:451;height:451;visibility:visible;mso-wrap-style:square;v-text-anchor:middle" o:gfxdata="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" fillcolor="#ed7d31 [3205]" strokecolor="#823b0b [1605]" strokeweight="1pt">
+                <v:oval id="Oval 22" o:spid="_x0000_s1044" style="position:absolute;left:12288;top:18159;width:451;height:451;visibility:visible;mso-wrap-style:square;v-text-anchor:middle" o:gfxdata="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" fillcolor="#ed7d31 [3205]" strokecolor="#823b0b [1605]" strokeweight="1pt">
                   <v:stroke joinstyle="miter"/>
                 </v:oval>
-                <v:shape id="Text Box 23" o:spid="_x0000_s1045" type="#_x0000_t202" style="position:absolute;left:12897;top:9504;width:2047;height:2578;visibility:visible;mso-wrap-style:square;v-text-anchor:top" o:gfxdata="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" fillcolor="white [3201]" stroked="f" strokeweight=".5pt">
+                <v:shape id="Text Box 23" o:spid="_x0000_s1045" type="#_x0000_t202" style="position:absolute;left:12897;top:9504;width:2047;height:2578;visibility:visible;mso-wrap-style:square;v-text-anchor:top" o:gfxdata="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" fillcolor="white [3201]" stroked="f" strokeweight=".5pt">
                   <v:textbox>
                     <w:txbxContent>
                       <w:p>
@@ -8780,7 +8823,7 @@
 </file>
 
 <file path=word/endnotes.xml><?xml version="1.0" encoding="utf-8"?>
-<w:endnotes xmlns:wpc="http://schemas.microsoft.com/office/word/2010/wordprocessingCanvas" xmlns:mc="http://schemas.openxmlformats.org/markup-compatibility/2006" xmlns:o="urn:schemas-microsoft-com:office:office" xmlns:r="http://schemas.openxmlformats.org/officeDocument/2006/relationships" xmlns:m="http://schemas.openxmlformats.org/officeDocument/2006/math" xmlns:v="urn:schemas-microsoft-com:vml" xmlns:wp14="http://schemas.microsoft.com/office/word/2010/wordprocessingDrawing" xmlns:wp="http://schemas.openxmlformats.org/drawingml/2006/wordprocessingDrawing" xmlns:w10="urn:schemas-microsoft-com:office:word" xmlns:w="http://schemas.openxmlformats.org/wordprocessingml/2006/main" xmlns:w14="http://schemas.microsoft.com/office/word/2010/wordml" xmlns:w15="http://schemas.microsoft.com/office/word/2012/wordml" xmlns:wpg="http://schemas.microsoft.com/office/word/2010/wordprocessingGroup" xmlns:wpi="http://schemas.microsoft.com/office/word/2010/wordprocessingInk" xmlns:wne="http://schemas.microsoft.com/office/word/2006/wordml" xmlns:wps="http://schemas.microsoft.com/office/word/2010/wordprocessingShape" mc:Ignorable="w14 w15 wp14">
+<w:endnotes xmlns:wpc="http://schemas.microsoft.com/office/word/2010/wordprocessingCanvas" xmlns:cx="http://schemas.microsoft.com/office/drawing/2014/chartex" xmlns:cx1="http://schemas.microsoft.com/office/drawing/2015/9/8/chartex" xmlns:mc="http://schemas.openxmlformats.org/markup-compatibility/2006" xmlns:o="urn:schemas-microsoft-com:office:office" xmlns:r="http://schemas.openxmlformats.org/officeDocument/2006/relationships" xmlns:m="http://schemas.openxmlformats.org/officeDocument/2006/math" xmlns:v="urn:schemas-microsoft-com:vml" xmlns:wp14="http://schemas.microsoft.com/office/word/2010/wordprocessingDrawing" xmlns:wp="http://schemas.openxmlformats.org/drawingml/2006/wordprocessingDrawing" xmlns:w10="urn:schemas-microsoft-com:office:word" xmlns:w="http://schemas.openxmlformats.org/wordprocessingml/2006/main" xmlns:w14="http://schemas.microsoft.com/office/word/2010/wordml" xmlns:w15="http://schemas.microsoft.com/office/word/2012/wordml" xmlns:w16se="http://schemas.microsoft.com/office/word/2015/wordml/symex" xmlns:wpg="http://schemas.microsoft.com/office/word/2010/wordprocessingGroup" xmlns:wpi="http://schemas.microsoft.com/office/word/2010/wordprocessingInk" xmlns:wne="http://schemas.microsoft.com/office/word/2006/wordml" xmlns:wps="http://schemas.microsoft.com/office/word/2010/wordprocessingShape" mc:Ignorable="w14 w15 w16se wp14">
   <w:endnote w:type="separator" w:id="-1">
     <w:p>
       <w:pPr>
@@ -8805,7 +8848,7 @@
 </file>
 
 <file path=word/footer1.xml><?xml version="1.0" encoding="utf-8"?>
-<w:ftr xmlns:wpc="http://schemas.microsoft.com/office/word/2010/wordprocessingCanvas" xmlns:mc="http://schemas.openxmlformats.org/markup-compatibility/2006" xmlns:o="urn:schemas-microsoft-com:office:office" xmlns:r="http://schemas.openxmlformats.org/officeDocument/2006/relationships" xmlns:m="http://schemas.openxmlformats.org/officeDocument/2006/math" xmlns:v="urn:schemas-microsoft-com:vml" xmlns:wp14="http://schemas.microsoft.com/office/word/2010/wordprocessingDrawing" xmlns:wp="http://schemas.openxmlformats.org/drawingml/2006/wordprocessingDrawing" xmlns:w10="urn:schemas-microsoft-com:office:word" xmlns:w="http://schemas.openxmlformats.org/wordprocessingml/2006/main" xmlns:w14="http://schemas.microsoft.com/office/word/2010/wordml" xmlns:w15="http://schemas.microsoft.com/office/word/2012/wordml" xmlns:wpg="http://schemas.microsoft.com/office/word/2010/wordprocessingGroup" xmlns:wpi="http://schemas.microsoft.com/office/word/2010/wordprocessingInk" xmlns:wne="http://schemas.microsoft.com/office/word/2006/wordml" xmlns:wps="http://schemas.microsoft.com/office/word/2010/wordprocessingShape" mc:Ignorable="w14 w15 wp14">
+<w:ftr xmlns:wpc="http://schemas.microsoft.com/office/word/2010/wordprocessingCanvas" xmlns:cx="http://schemas.microsoft.com/office/drawing/2014/chartex" xmlns:cx1="http://schemas.microsoft.com/office/drawing/2015/9/8/chartex" xmlns:mc="http://schemas.openxmlformats.org/markup-compatibility/2006" xmlns:o="urn:schemas-microsoft-com:office:office" xmlns:r="http://schemas.openxmlformats.org/officeDocument/2006/relationships" xmlns:m="http://schemas.openxmlformats.org/officeDocument/2006/math" xmlns:v="urn:schemas-microsoft-com:vml" xmlns:wp14="http://schemas.microsoft.com/office/word/2010/wordprocessingDrawing" xmlns:wp="http://schemas.openxmlformats.org/drawingml/2006/wordprocessingDrawing" xmlns:w10="urn:schemas-microsoft-com:office:word" xmlns:w="http://schemas.openxmlformats.org/wordprocessingml/2006/main" xmlns:w14="http://schemas.microsoft.com/office/word/2010/wordml" xmlns:w15="http://schemas.microsoft.com/office/word/2012/wordml" xmlns:w16se="http://schemas.microsoft.com/office/word/2015/wordml/symex" xmlns:wpg="http://schemas.microsoft.com/office/word/2010/wordprocessingGroup" xmlns:wpi="http://schemas.microsoft.com/office/word/2010/wordprocessingInk" xmlns:wne="http://schemas.microsoft.com/office/word/2006/wordml" xmlns:wps="http://schemas.microsoft.com/office/word/2010/wordprocessingShape" mc:Ignorable="w14 w15 w16se wp14">
   <w:p>
     <w:pPr>
       <w:pStyle w:val="Footer"/>
@@ -8815,7 +8858,7 @@
 </file>
 
 <file path=word/footer2.xml><?xml version="1.0" encoding="utf-8"?>
-<w:ftr xmlns:wpc="http://schemas.microsoft.com/office/word/2010/wordprocessingCanvas" xmlns:mc="http://schemas.openxmlformats.org/markup-compatibility/2006" xmlns:o="urn:schemas-microsoft-com:office:office" xmlns:r="http://schemas.openxmlformats.org/officeDocument/2006/relationships" xmlns:m="http://schemas.openxmlformats.org/officeDocument/2006/math" xmlns:v="urn:schemas-microsoft-com:vml" xmlns:wp14="http://schemas.microsoft.com/office/word/2010/wordprocessingDrawing" xmlns:wp="http://schemas.openxmlformats.org/drawingml/2006/wordprocessingDrawing" xmlns:w10="urn:schemas-microsoft-com:office:word" xmlns:w="http://schemas.openxmlformats.org/wordprocessingml/2006/main" xmlns:w14="http://schemas.microsoft.com/office/word/2010/wordml" xmlns:w15="http://schemas.microsoft.com/office/word/2012/wordml" xmlns:wpg="http://schemas.microsoft.com/office/word/2010/wordprocessingGroup" xmlns:wpi="http://schemas.microsoft.com/office/word/2010/wordprocessingInk" xmlns:wne="http://schemas.microsoft.com/office/word/2006/wordml" xmlns:wps="http://schemas.microsoft.com/office/word/2010/wordprocessingShape" mc:Ignorable="w14 w15 wp14">
+<w:ftr xmlns:wpc="http://schemas.microsoft.com/office/word/2010/wordprocessingCanvas" xmlns:cx="http://schemas.microsoft.com/office/drawing/2014/chartex" xmlns:cx1="http://schemas.microsoft.com/office/drawing/2015/9/8/chartex" xmlns:mc="http://schemas.openxmlformats.org/markup-compatibility/2006" xmlns:o="urn:schemas-microsoft-com:office:office" xmlns:r="http://schemas.openxmlformats.org/officeDocument/2006/relationships" xmlns:m="http://schemas.openxmlformats.org/officeDocument/2006/math" xmlns:v="urn:schemas-microsoft-com:vml" xmlns:wp14="http://schemas.microsoft.com/office/word/2010/wordprocessingDrawing" xmlns:wp="http://schemas.openxmlformats.org/drawingml/2006/wordprocessingDrawing" xmlns:w10="urn:schemas-microsoft-com:office:word" xmlns:w="http://schemas.openxmlformats.org/wordprocessingml/2006/main" xmlns:w14="http://schemas.microsoft.com/office/word/2010/wordml" xmlns:w15="http://schemas.microsoft.com/office/word/2012/wordml" xmlns:w16se="http://schemas.microsoft.com/office/word/2015/wordml/symex" xmlns:wpg="http://schemas.microsoft.com/office/word/2010/wordprocessingGroup" xmlns:wpi="http://schemas.microsoft.com/office/word/2010/wordprocessingInk" xmlns:wne="http://schemas.microsoft.com/office/word/2006/wordml" xmlns:wps="http://schemas.microsoft.com/office/word/2010/wordprocessingShape" mc:Ignorable="w14 w15 w16se wp14">
   <w:p>
     <w:pPr>
       <w:pStyle w:val="Footer"/>
@@ -8825,7 +8868,7 @@
 </file>
 
 <file path=word/footer3.xml><?xml version="1.0" encoding="utf-8"?>
-<w:ftr xmlns:wpc="http://schemas.microsoft.com/office/word/2010/wordprocessingCanvas" xmlns:mc="http://schemas.openxmlformats.org/markup-compatibility/2006" xmlns:o="urn:schemas-microsoft-com:office:office" xmlns:r="http://schemas.openxmlformats.org/officeDocument/2006/relationships" xmlns:m="http://schemas.openxmlformats.org/officeDocument/2006/math" xmlns:v="urn:schemas-microsoft-com:vml" xmlns:wp14="http://schemas.microsoft.com/office/word/2010/wordprocessingDrawing" xmlns:wp="http://schemas.openxmlformats.org/drawingml/2006/wordprocessingDrawing" xmlns:w10="urn:schemas-microsoft-com:office:word" xmlns:w="http://schemas.openxmlformats.org/wordprocessingml/2006/main" xmlns:w14="http://schemas.microsoft.com/office/word/2010/wordml" xmlns:w15="http://schemas.microsoft.com/office/word/2012/wordml" xmlns:wpg="http://schemas.microsoft.com/office/word/2010/wordprocessingGroup" xmlns:wpi="http://schemas.microsoft.com/office/word/2010/wordprocessingInk" xmlns:wne="http://schemas.microsoft.com/office/word/2006/wordml" xmlns:wps="http://schemas.microsoft.com/office/word/2010/wordprocessingShape" mc:Ignorable="w14 w15 wp14">
+<w:ftr xmlns:wpc="http://schemas.microsoft.com/office/word/2010/wordprocessingCanvas" xmlns:cx="http://schemas.microsoft.com/office/drawing/2014/chartex" xmlns:cx1="http://schemas.microsoft.com/office/drawing/2015/9/8/chartex" xmlns:mc="http://schemas.openxmlformats.org/markup-compatibility/2006" xmlns:o="urn:schemas-microsoft-com:office:office" xmlns:r="http://schemas.openxmlformats.org/officeDocument/2006/relationships" xmlns:m="http://schemas.openxmlformats.org/officeDocument/2006/math" xmlns:v="urn:schemas-microsoft-com:vml" xmlns:wp14="http://schemas.microsoft.com/office/word/2010/wordprocessingDrawing" xmlns:wp="http://schemas.openxmlformats.org/drawingml/2006/wordprocessingDrawing" xmlns:w10="urn:schemas-microsoft-com:office:word" xmlns:w="http://schemas.openxmlformats.org/wordprocessingml/2006/main" xmlns:w14="http://schemas.microsoft.com/office/word/2010/wordml" xmlns:w15="http://schemas.microsoft.com/office/word/2012/wordml" xmlns:w16se="http://schemas.microsoft.com/office/word/2015/wordml/symex" xmlns:wpg="http://schemas.microsoft.com/office/word/2010/wordprocessingGroup" xmlns:wpi="http://schemas.microsoft.com/office/word/2010/wordprocessingInk" xmlns:wne="http://schemas.microsoft.com/office/word/2006/wordml" xmlns:wps="http://schemas.microsoft.com/office/word/2010/wordprocessingShape" mc:Ignorable="w14 w15 w16se wp14">
   <w:p>
     <w:pPr>
       <w:pStyle w:val="Footer"/>
@@ -8835,7 +8878,7 @@
 </file>
 
 <file path=word/footnotes.xml><?xml version="1.0" encoding="utf-8"?>
-<w:footnotes xmlns:wpc="http://schemas.microsoft.com/office/word/2010/wordprocessingCanvas" xmlns:mc="http://schemas.openxmlformats.org/markup-compatibility/2006" xmlns:o="urn:schemas-microsoft-com:office:office" xmlns:r="http://schemas.openxmlformats.org/officeDocument/2006/relationships" xmlns:m="http://schemas.openxmlformats.org/officeDocument/2006/math" xmlns:v="urn:schemas-microsoft-com:vml" xmlns:wp14="http://schemas.microsoft.com/office/word/2010/wordprocessingDrawing" xmlns:wp="http://schemas.openxmlformats.org/drawingml/2006/wordprocessingDrawing" xmlns:w10="urn:schemas-microsoft-com:office:word" xmlns:w="http://schemas.openxmlformats.org/wordprocessingml/2006/main" xmlns:w14="http://schemas.microsoft.com/office/word/2010/wordml" xmlns:w15="http://schemas.microsoft.com/office/word/2012/wordml" xmlns:wpg="http://schemas.microsoft.com/office/word/2010/wordprocessingGroup" xmlns:wpi="http://schemas.microsoft.com/office/word/2010/wordprocessingInk" xmlns:wne="http://schemas.microsoft.com/office/word/2006/wordml" xmlns:wps="http://schemas.microsoft.com/office/word/2010/wordprocessingShape" mc:Ignorable="w14 w15 wp14">
+<w:footnotes xmlns:wpc="http://schemas.microsoft.com/office/word/2010/wordprocessingCanvas" xmlns:cx="http://schemas.microsoft.com/office/drawing/2014/chartex" xmlns:cx1="http://schemas.microsoft.com/office/drawing/2015/9/8/chartex" xmlns:mc="http://schemas.openxmlformats.org/markup-compatibility/2006" xmlns:o="urn:schemas-microsoft-com:office:office" xmlns:r="http://schemas.openxmlformats.org/officeDocument/2006/relationships" xmlns:m="http://schemas.openxmlformats.org/officeDocument/2006/math" xmlns:v="urn:schemas-microsoft-com:vml" xmlns:wp14="http://schemas.microsoft.com/office/word/2010/wordprocessingDrawing" xmlns:wp="http://schemas.openxmlformats.org/drawingml/2006/wordprocessingDrawing" xmlns:w10="urn:schemas-microsoft-com:office:word" xmlns:w="http://schemas.openxmlformats.org/wordprocessingml/2006/main" xmlns:w14="http://schemas.microsoft.com/office/word/2010/wordml" xmlns:w15="http://schemas.microsoft.com/office/word/2012/wordml" xmlns:w16se="http://schemas.microsoft.com/office/word/2015/wordml/symex" xmlns:wpg="http://schemas.microsoft.com/office/word/2010/wordprocessingGroup" xmlns:wpi="http://schemas.microsoft.com/office/word/2010/wordprocessingInk" xmlns:wne="http://schemas.microsoft.com/office/word/2006/wordml" xmlns:wps="http://schemas.microsoft.com/office/word/2010/wordprocessingShape" mc:Ignorable="w14 w15 w16se wp14">
   <w:footnote w:type="separator" w:id="-1">
     <w:p>
       <w:pPr>
@@ -8860,7 +8903,7 @@
 </file>
 
 <file path=word/header1.xml><?xml version="1.0" encoding="utf-8"?>
-<w:hdr xmlns:wpc="http://schemas.microsoft.com/office/word/2010/wordprocessingCanvas" xmlns:mc="http://schemas.openxmlformats.org/markup-compatibility/2006" xmlns:o="urn:schemas-microsoft-com:office:office" xmlns:r="http://schemas.openxmlformats.org/officeDocument/2006/relationships" xmlns:m="http://schemas.openxmlformats.org/officeDocument/2006/math" xmlns:v="urn:schemas-microsoft-com:vml" xmlns:wp14="http://schemas.microsoft.com/office/word/2010/wordprocessingDrawing" xmlns:wp="http://schemas.openxmlformats.org/drawingml/2006/wordprocessingDrawing" xmlns:w10="urn:schemas-microsoft-com:office:word" xmlns:w="http://schemas.openxmlformats.org/wordprocessingml/2006/main" xmlns:w14="http://schemas.microsoft.com/office/word/2010/wordml" xmlns:w15="http://schemas.microsoft.com/office/word/2012/wordml" xmlns:wpg="http://schemas.microsoft.com/office/word/2010/wordprocessingGroup" xmlns:wpi="http://schemas.microsoft.com/office/word/2010/wordprocessingInk" xmlns:wne="http://schemas.microsoft.com/office/word/2006/wordml" xmlns:wps="http://schemas.microsoft.com/office/word/2010/wordprocessingShape" mc:Ignorable="w14 w15 wp14">
+<w:hdr xmlns:wpc="http://schemas.microsoft.com/office/word/2010/wordprocessingCanvas" xmlns:cx="http://schemas.microsoft.com/office/drawing/2014/chartex" xmlns:cx1="http://schemas.microsoft.com/office/drawing/2015/9/8/chartex" xmlns:mc="http://schemas.openxmlformats.org/markup-compatibility/2006" xmlns:o="urn:schemas-microsoft-com:office:office" xmlns:r="http://schemas.openxmlformats.org/officeDocument/2006/relationships" xmlns:m="http://schemas.openxmlformats.org/officeDocument/2006/math" xmlns:v="urn:schemas-microsoft-com:vml" xmlns:wp14="http://schemas.microsoft.com/office/word/2010/wordprocessingDrawing" xmlns:wp="http://schemas.openxmlformats.org/drawingml/2006/wordprocessingDrawing" xmlns:w10="urn:schemas-microsoft-com:office:word" xmlns:w="http://schemas.openxmlformats.org/wordprocessingml/2006/main" xmlns:w14="http://schemas.microsoft.com/office/word/2010/wordml" xmlns:w15="http://schemas.microsoft.com/office/word/2012/wordml" xmlns:w16se="http://schemas.microsoft.com/office/word/2015/wordml/symex" xmlns:wpg="http://schemas.microsoft.com/office/word/2010/wordprocessingGroup" xmlns:wpi="http://schemas.microsoft.com/office/word/2010/wordprocessingInk" xmlns:wne="http://schemas.microsoft.com/office/word/2006/wordml" xmlns:wps="http://schemas.microsoft.com/office/word/2010/wordprocessingShape" mc:Ignorable="w14 w15 w16se wp14">
   <w:p>
     <w:pPr>
       <w:pStyle w:val="Header"/>
@@ -8870,7 +8913,7 @@
 </file>
 
 <file path=word/header2.xml><?xml version="1.0" encoding="utf-8"?>
-<w:hdr xmlns:wpc="http://schemas.microsoft.com/office/word/2010/wordprocessingCanvas" xmlns:mc="http://schemas.openxmlformats.org/markup-compatibility/2006" xmlns:o="urn:schemas-microsoft-com:office:office" xmlns:r="http://schemas.openxmlformats.org/officeDocument/2006/relationships" xmlns:m="http://schemas.openxmlformats.org/officeDocument/2006/math" xmlns:v="urn:schemas-microsoft-com:vml" xmlns:wp14="http://schemas.microsoft.com/office/word/2010/wordprocessingDrawing" xmlns:wp="http://schemas.openxmlformats.org/drawingml/2006/wordprocessingDrawing" xmlns:w10="urn:schemas-microsoft-com:office:word" xmlns:w="http://schemas.openxmlformats.org/wordprocessingml/2006/main" xmlns:w14="http://schemas.microsoft.com/office/word/2010/wordml" xmlns:w15="http://schemas.microsoft.com/office/word/2012/wordml" xmlns:wpg="http://schemas.microsoft.com/office/word/2010/wordprocessingGroup" xmlns:wpi="http://schemas.microsoft.com/office/word/2010/wordprocessingInk" xmlns:wne="http://schemas.microsoft.com/office/word/2006/wordml" xmlns:wps="http://schemas.microsoft.com/office/word/2010/wordprocessingShape" mc:Ignorable="w14 w15 wp14">
+<w:hdr xmlns:wpc="http://schemas.microsoft.com/office/word/2010/wordprocessingCanvas" xmlns:cx="http://schemas.microsoft.com/office/drawing/2014/chartex" xmlns:cx1="http://schemas.microsoft.com/office/drawing/2015/9/8/chartex" xmlns:mc="http://schemas.openxmlformats.org/markup-compatibility/2006" xmlns:o="urn:schemas-microsoft-com:office:office" xmlns:r="http://schemas.openxmlformats.org/officeDocument/2006/relationships" xmlns:m="http://schemas.openxmlformats.org/officeDocument/2006/math" xmlns:v="urn:schemas-microsoft-com:vml" xmlns:wp14="http://schemas.microsoft.com/office/word/2010/wordprocessingDrawing" xmlns:wp="http://schemas.openxmlformats.org/drawingml/2006/wordprocessingDrawing" xmlns:w10="urn:schemas-microsoft-com:office:word" xmlns:w="http://schemas.openxmlformats.org/wordprocessingml/2006/main" xmlns:w14="http://schemas.microsoft.com/office/word/2010/wordml" xmlns:w15="http://schemas.microsoft.com/office/word/2012/wordml" xmlns:w16se="http://schemas.microsoft.com/office/word/2015/wordml/symex" xmlns:wpg="http://schemas.microsoft.com/office/word/2010/wordprocessingGroup" xmlns:wpi="http://schemas.microsoft.com/office/word/2010/wordprocessingInk" xmlns:wne="http://schemas.microsoft.com/office/word/2006/wordml" xmlns:wps="http://schemas.microsoft.com/office/word/2010/wordprocessingShape" mc:Ignorable="w14 w15 w16se wp14">
   <w:p>
     <w:pPr>
       <w:pStyle w:val="Header"/>
@@ -8880,7 +8923,7 @@
 </file>
 
 <file path=word/header3.xml><?xml version="1.0" encoding="utf-8"?>
-<w:hdr xmlns:wpc="http://schemas.microsoft.com/office/word/2010/wordprocessingCanvas" xmlns:mc="http://schemas.openxmlformats.org/markup-compatibility/2006" xmlns:o="urn:schemas-microsoft-com:office:office" xmlns:r="http://schemas.openxmlformats.org/officeDocument/2006/relationships" xmlns:m="http://schemas.openxmlformats.org/officeDocument/2006/math" xmlns:v="urn:schemas-microsoft-com:vml" xmlns:wp14="http://schemas.microsoft.com/office/word/2010/wordprocessingDrawing" xmlns:wp="http://schemas.openxmlformats.org/drawingml/2006/wordprocessingDrawing" xmlns:w10="urn:schemas-microsoft-com:office:word" xmlns:w="http://schemas.openxmlformats.org/wordprocessingml/2006/main" xmlns:w14="http://schemas.microsoft.com/office/word/2010/wordml" xmlns:w15="http://schemas.microsoft.com/office/word/2012/wordml" xmlns:wpg="http://schemas.microsoft.com/office/word/2010/wordprocessingGroup" xmlns:wpi="http://schemas.microsoft.com/office/word/2010/wordprocessingInk" xmlns:wne="http://schemas.microsoft.com/office/word/2006/wordml" xmlns:wps="http://schemas.microsoft.com/office/word/2010/wordprocessingShape" mc:Ignorable="w14 w15 wp14">
+<w:hdr xmlns:wpc="http://schemas.microsoft.com/office/word/2010/wordprocessingCanvas" xmlns:cx="http://schemas.microsoft.com/office/drawing/2014/chartex" xmlns:cx1="http://schemas.microsoft.com/office/drawing/2015/9/8/chartex" xmlns:mc="http://schemas.openxmlformats.org/markup-compatibility/2006" xmlns:o="urn:schemas-microsoft-com:office:office" xmlns:r="http://schemas.openxmlformats.org/officeDocument/2006/relationships" xmlns:m="http://schemas.openxmlformats.org/officeDocument/2006/math" xmlns:v="urn:schemas-microsoft-com:vml" xmlns:wp14="http://schemas.microsoft.com/office/word/2010/wordprocessingDrawing" xmlns:wp="http://schemas.openxmlformats.org/drawingml/2006/wordprocessingDrawing" xmlns:w10="urn:schemas-microsoft-com:office:word" xmlns:w="http://schemas.openxmlformats.org/wordprocessingml/2006/main" xmlns:w14="http://schemas.microsoft.com/office/word/2010/wordml" xmlns:w15="http://schemas.microsoft.com/office/word/2012/wordml" xmlns:w16se="http://schemas.microsoft.com/office/word/2015/wordml/symex" xmlns:wpg="http://schemas.microsoft.com/office/word/2010/wordprocessingGroup" xmlns:wpi="http://schemas.microsoft.com/office/word/2010/wordprocessingInk" xmlns:wne="http://schemas.microsoft.com/office/word/2006/wordml" xmlns:wps="http://schemas.microsoft.com/office/word/2010/wordprocessingShape" mc:Ignorable="w14 w15 w16se wp14">
   <w:p>
     <w:pPr>
       <w:pStyle w:val="Header"/>
@@ -8890,7 +8933,7 @@
 </file>
 
 <file path=word/numbering.xml><?xml version="1.0" encoding="utf-8"?>
-<w:numbering xmlns:wpc="http://schemas.microsoft.com/office/word/2010/wordprocessingCanvas" xmlns:mc="http://schemas.openxmlformats.org/markup-compatibility/2006" xmlns:o="urn:schemas-microsoft-com:office:office" xmlns:r="http://schemas.openxmlformats.org/officeDocument/2006/relationships" xmlns:m="http://schemas.openxmlformats.org/officeDocument/2006/math" xmlns:v="urn:schemas-microsoft-com:vml" xmlns:wp14="http://schemas.microsoft.com/office/word/2010/wordprocessingDrawing" xmlns:wp="http://schemas.openxmlformats.org/drawingml/2006/wordprocessingDrawing" xmlns:w10="urn:schemas-microsoft-com:office:word" xmlns:w="http://schemas.openxmlformats.org/wordprocessingml/2006/main" xmlns:w14="http://schemas.microsoft.com/office/word/2010/wordml" xmlns:w15="http://schemas.microsoft.com/office/word/2012/wordml" xmlns:wpg="http://schemas.microsoft.com/office/word/2010/wordprocessingGroup" xmlns:wpi="http://schemas.microsoft.com/office/word/2010/wordprocessingInk" xmlns:wne="http://schemas.microsoft.com/office/word/2006/wordml" xmlns:wps="http://schemas.microsoft.com/office/word/2010/wordprocessingShape" mc:Ignorable="w14 w15 wp14">
+<w:numbering xmlns:wpc="http://schemas.microsoft.com/office/word/2010/wordprocessingCanvas" xmlns:cx="http://schemas.microsoft.com/office/drawing/2014/chartex" xmlns:cx1="http://schemas.microsoft.com/office/drawing/2015/9/8/chartex" xmlns:mc="http://schemas.openxmlformats.org/markup-compatibility/2006" xmlns:o="urn:schemas-microsoft-com:office:office" xmlns:r="http://schemas.openxmlformats.org/officeDocument/2006/relationships" xmlns:m="http://schemas.openxmlformats.org/officeDocument/2006/math" xmlns:v="urn:schemas-microsoft-com:vml" xmlns:wp14="http://schemas.microsoft.com/office/word/2010/wordprocessingDrawing" xmlns:wp="http://schemas.openxmlformats.org/drawingml/2006/wordprocessingDrawing" xmlns:w10="urn:schemas-microsoft-com:office:word" xmlns:w="http://schemas.openxmlformats.org/wordprocessingml/2006/main" xmlns:w14="http://schemas.microsoft.com/office/word/2010/wordml" xmlns:w15="http://schemas.microsoft.com/office/word/2012/wordml" xmlns:w16se="http://schemas.microsoft.com/office/word/2015/wordml/symex" xmlns:wpg="http://schemas.microsoft.com/office/word/2010/wordprocessingGroup" xmlns:wpi="http://schemas.microsoft.com/office/word/2010/wordprocessingInk" xmlns:wne="http://schemas.microsoft.com/office/word/2006/wordml" xmlns:wps="http://schemas.microsoft.com/office/word/2010/wordprocessingShape" mc:Ignorable="w14 w15 w16se wp14">
   <w:abstractNum w:abstractNumId="0" w15:restartNumberingAfterBreak="0">
     <w:nsid w:val="0B001DAE"/>
     <w:multiLevelType w:val="hybridMultilevel"/>
@@ -9898,7 +9941,7 @@
 </file>
 
 <file path=word/styles.xml><?xml version="1.0" encoding="utf-8"?>
-<w:styles xmlns:mc="http://schemas.openxmlformats.org/markup-compatibility/2006" xmlns:r="http://schemas.openxmlformats.org/officeDocument/2006/relationships" xmlns:w="http://schemas.openxmlformats.org/wordprocessingml/2006/main" xmlns:w14="http://schemas.microsoft.com/office/word/2010/wordml" xmlns:w15="http://schemas.microsoft.com/office/word/2012/wordml" mc:Ignorable="w14 w15">
+<w:styles xmlns:mc="http://schemas.openxmlformats.org/markup-compatibility/2006" xmlns:r="http://schemas.openxmlformats.org/officeDocument/2006/relationships" xmlns:w="http://schemas.openxmlformats.org/wordprocessingml/2006/main" xmlns:w14="http://schemas.microsoft.com/office/word/2010/wordml" xmlns:w15="http://schemas.microsoft.com/office/word/2012/wordml" xmlns:w16se="http://schemas.microsoft.com/office/word/2015/wordml/symex" mc:Ignorable="w14 w15 w16se">
   <w:docDefaults>
     <w:rPrDefault>
       <w:rPr>
@@ -10727,7 +10770,7 @@
 </file>
 
 <file path=customXml/itemProps1.xml><?xml version="1.0" encoding="utf-8"?>
-<ds:datastoreItem xmlns:ds="http://schemas.openxmlformats.org/officeDocument/2006/customXml" ds:itemID="{A4ED72A2-2304-4D0E-BD88-DDC8DB641A7F}">
+<ds:datastoreItem xmlns:ds="http://schemas.openxmlformats.org/officeDocument/2006/customXml" ds:itemID="{D9F969EF-2C43-467C-970A-48BCE9B6F470}">
   <ds:schemaRefs>
     <ds:schemaRef ds:uri="http://schemas.openxmlformats.org/officeDocument/2006/bibliography"/>
   </ds:schemaRefs>

</xml_diff>